<commit_message>
Finished first pass of summarizing feedback similarity in EigenTrust @todo is going back and being clear about what each variable means
</commit_message>
<xml_diff>
--- a/Crystal Whitepaper Beta Saveable.docx
+++ b/Crystal Whitepaper Beta Saveable.docx
@@ -197,6 +197,7 @@
                                 <w:dataBinding w:prefixMappings="xmlns:ns0='http://purl.org/dc/elements/1.1/' xmlns:ns1='http://schemas.openxmlformats.org/package/2006/metadata/core-properties' " w:xpath="/ns1:coreProperties[1]/ns0:creator[1]" w:storeItemID="{6C3C8BC8-F283-45AE-878A-BAB7291924A1}"/>
                                 <w:text/>
                               </w:sdtPr>
+                              <w:sdtEndPr/>
                               <w:sdtContent>
                                 <w:p>
                                   <w:pPr>
@@ -238,6 +239,7 @@
                                   <w:dataBinding w:prefixMappings="xmlns:ns0='http://schemas.openxmlformats.org/officeDocument/2006/extended-properties' " w:xpath="/ns0:Properties[1]/ns0:Company[1]" w:storeItemID="{6668398D-A668-4E3E-A5EB-62B293D839F1}"/>
                                   <w:text/>
                                 </w:sdtPr>
+                                <w:sdtEndPr/>
                                 <w:sdtContent>
                                   <w:r>
                                     <w:rPr>
@@ -266,6 +268,7 @@
                                   <w:dataBinding w:prefixMappings="xmlns:ns0='http://schemas.microsoft.com/office/2006/coverPageProps' " w:xpath="/ns0:CoverPageProperties[1]/ns0:CompanyAddress[1]" w:storeItemID="{55AF091B-3C7A-41E3-B477-F2FDAA23CFDA}"/>
                                   <w:text/>
                                 </w:sdtPr>
+                                <w:sdtEndPr/>
                                 <w:sdtContent>
                                   <w:r>
                                     <w:rPr>
@@ -335,6 +338,7 @@
                                 <w:dataBinding w:prefixMappings="xmlns:ns0='http://purl.org/dc/elements/1.1/' xmlns:ns1='http://schemas.openxmlformats.org/package/2006/metadata/core-properties' " w:xpath="/ns1:coreProperties[1]/ns0:title[1]" w:storeItemID="{6C3C8BC8-F283-45AE-878A-BAB7291924A1}"/>
                                 <w:text/>
                               </w:sdtPr>
+                              <w:sdtEndPr/>
                               <w:sdtContent>
                                 <w:p>
                                   <w:pPr>
@@ -400,6 +404,7 @@
                           <w:dataBinding w:prefixMappings="xmlns:ns0='http://purl.org/dc/elements/1.1/' xmlns:ns1='http://schemas.openxmlformats.org/package/2006/metadata/core-properties' " w:xpath="/ns1:coreProperties[1]/ns0:creator[1]" w:storeItemID="{6C3C8BC8-F283-45AE-878A-BAB7291924A1}"/>
                           <w:text/>
                         </w:sdtPr>
+                        <w:sdtEndPr/>
                         <w:sdtContent>
                           <w:p>
                             <w:pPr>
@@ -441,6 +446,7 @@
                             <w:dataBinding w:prefixMappings="xmlns:ns0='http://schemas.openxmlformats.org/officeDocument/2006/extended-properties' " w:xpath="/ns0:Properties[1]/ns0:Company[1]" w:storeItemID="{6668398D-A668-4E3E-A5EB-62B293D839F1}"/>
                             <w:text/>
                           </w:sdtPr>
+                          <w:sdtEndPr/>
                           <w:sdtContent>
                             <w:r>
                               <w:rPr>
@@ -469,6 +475,7 @@
                             <w:dataBinding w:prefixMappings="xmlns:ns0='http://schemas.microsoft.com/office/2006/coverPageProps' " w:xpath="/ns0:CoverPageProperties[1]/ns0:CompanyAddress[1]" w:storeItemID="{55AF091B-3C7A-41E3-B477-F2FDAA23CFDA}"/>
                             <w:text/>
                           </w:sdtPr>
+                          <w:sdtEndPr/>
                           <w:sdtContent>
                             <w:r>
                               <w:rPr>
@@ -504,6 +511,7 @@
                           <w:dataBinding w:prefixMappings="xmlns:ns0='http://purl.org/dc/elements/1.1/' xmlns:ns1='http://schemas.openxmlformats.org/package/2006/metadata/core-properties' " w:xpath="/ns1:coreProperties[1]/ns0:title[1]" w:storeItemID="{6C3C8BC8-F283-45AE-878A-BAB7291924A1}"/>
                           <w:text/>
                         </w:sdtPr>
+                        <w:sdtEndPr/>
                         <w:sdtContent>
                           <w:p>
                             <w:pPr>
@@ -6223,6 +6231,232 @@
         <w:pStyle w:val="Heading5"/>
       </w:pPr>
       <w:r>
+        <w:t>RELATIVE RANK</w:t>
+      </w:r>
+    </w:p>
+    <w:p>
+      <w:r>
+        <w:t>Relative Rank is an algorithm that seeks to add additional Sybil-resistance to the EigenTrust algorithm, while at the same time making it more suitable for peer-to-peer markets. By transforming EigenTrust’s arbitrarily high trust vectors into a normalized value, Relative Rank creates a clear decision procedure to determine if a peer should be trusted or not within an interaction.  The normalization procedure also seeks to include negative feedback, in order to separate dishonest users from users whom have simply not been ranked.  In order to create this procedure, Traupman first analyzed the behavior of EigenTrust in marketplaces, then tried to determine a clear threshold in the determination of whether a node was trustworthy or untrustworthy.  The results of this analysis is a five step procedure:</w:t>
+      </w:r>
+    </w:p>
+    <w:p>
+      <w:pPr>
+        <w:numPr>
+          <w:ilvl w:val="0"/>
+          <w:numId w:val="3"/>
+        </w:numPr>
+        <w:ind w:hanging="360"/>
+        <w:contextualSpacing/>
+      </w:pPr>
+      <w:r>
+        <w:t>Run EigenTrust (as described above).</w:t>
+      </w:r>
+    </w:p>
+    <w:p>
+      <w:pPr>
+        <w:numPr>
+          <w:ilvl w:val="0"/>
+          <w:numId w:val="3"/>
+        </w:numPr>
+        <w:ind w:hanging="360"/>
+        <w:contextualSpacing/>
+      </w:pPr>
+      <w:r>
+        <w:t>Separate start-set from non-start-set users</w:t>
+      </w:r>
+    </w:p>
+    <w:p>
+      <w:pPr>
+        <w:numPr>
+          <w:ilvl w:val="0"/>
+          <w:numId w:val="3"/>
+        </w:numPr>
+        <w:ind w:hanging="360"/>
+        <w:contextualSpacing/>
+      </w:pPr>
+      <w:r>
+        <w:t xml:space="preserve">Separate non-start set members into groups according to how many </w:t>
+      </w:r>
+      <w:r>
+        <w:rPr>
+          <w:i/>
+        </w:rPr>
+        <w:t xml:space="preserve">k </w:t>
+      </w:r>
+      <w:r>
+        <w:t xml:space="preserve">feedbacks each member has received (both positive and negative) and in each group choose the member with the highest trust vector </w:t>
+      </w:r>
+      <w:r>
+        <w:rPr>
+          <w:i/>
+        </w:rPr>
+        <w:t>r</w:t>
+      </w:r>
+      <w:r>
+        <w:rPr>
+          <w:i/>
+          <w:vertAlign w:val="subscript"/>
+        </w:rPr>
+        <w:t>k</w:t>
+      </w:r>
+    </w:p>
+    <w:p>
+      <w:pPr>
+        <w:numPr>
+          <w:ilvl w:val="0"/>
+          <w:numId w:val="3"/>
+        </w:numPr>
+        <w:ind w:hanging="360"/>
+        <w:contextualSpacing/>
+      </w:pPr>
+      <w:r>
+        <w:t>Find a line of best fit for all pairs (k, r</w:t>
+      </w:r>
+      <w:r>
+        <w:rPr>
+          <w:vertAlign w:val="subscript"/>
+        </w:rPr>
+        <w:t>k</w:t>
+      </w:r>
+      <w:r>
+        <w:t xml:space="preserve">), and determine the slope </w:t>
+      </w:r>
+      <w:r>
+        <w:rPr>
+          <w:i/>
+        </w:rPr>
+        <w:t>m</w:t>
+      </w:r>
+      <w:r>
+        <w:t xml:space="preserve"> and intercept </w:t>
+      </w:r>
+      <w:r>
+        <w:rPr>
+          <w:i/>
+        </w:rPr>
+        <w:t>b</w:t>
+      </w:r>
+      <w:r>
+        <w:t xml:space="preserve"> of that line.</w:t>
+      </w:r>
+    </w:p>
+    <w:p>
+      <w:pPr>
+        <w:numPr>
+          <w:ilvl w:val="0"/>
+          <w:numId w:val="3"/>
+        </w:numPr>
+        <w:ind w:hanging="360"/>
+        <w:contextualSpacing/>
+      </w:pPr>
+      <w:r>
+        <w:lastRenderedPageBreak/>
+        <w:t xml:space="preserve">Define a  non-start set node </w:t>
+      </w:r>
+      <w:r>
+        <w:rPr>
+          <w:i/>
+        </w:rPr>
+        <w:t>i</w:t>
+      </w:r>
+      <w:r>
+        <w:t xml:space="preserve">’s </w:t>
+      </w:r>
+      <w:r>
+        <w:rPr>
+          <w:b/>
+        </w:rPr>
+        <w:t>relative rank</w:t>
+      </w:r>
+      <w:r>
+        <w:t xml:space="preserve"> as  </w:t>
+      </w:r>
+      <m:oMath>
+        <m:f>
+          <m:fPr>
+            <m:ctrlPr>
+              <w:rPr>
+                <w:rFonts w:ascii="Cambria Math" w:hAnsi="Cambria Math"/>
+                <w:sz w:val="32"/>
+                <w:szCs w:val="32"/>
+              </w:rPr>
+            </m:ctrlPr>
+          </m:fPr>
+          <m:num>
+            <m:sSub>
+              <m:sSubPr>
+                <m:ctrlPr>
+                  <w:rPr>
+                    <w:rFonts w:ascii="Cambria Math" w:hAnsi="Cambria Math"/>
+                    <w:sz w:val="32"/>
+                    <w:szCs w:val="32"/>
+                  </w:rPr>
+                </m:ctrlPr>
+              </m:sSubPr>
+              <m:e>
+                <m:r>
+                  <w:rPr>
+                    <w:rFonts w:ascii="Cambria Math" w:hAnsi="Cambria Math"/>
+                    <w:sz w:val="32"/>
+                    <w:szCs w:val="32"/>
+                  </w:rPr>
+                  <m:t>r</m:t>
+                </m:r>
+              </m:e>
+              <m:sub>
+                <m:r>
+                  <w:rPr>
+                    <w:rFonts w:ascii="Cambria Math" w:hAnsi="Cambria Math"/>
+                    <w:sz w:val="32"/>
+                    <w:szCs w:val="32"/>
+                  </w:rPr>
+                  <m:t>i</m:t>
+                </m:r>
+              </m:sub>
+            </m:sSub>
+            <m:r>
+              <w:rPr>
+                <w:rFonts w:ascii="Cambria Math" w:hAnsi="Cambria Math"/>
+                <w:sz w:val="32"/>
+                <w:szCs w:val="32"/>
+              </w:rPr>
+              <m:t>-b</m:t>
+            </m:r>
+          </m:num>
+          <m:den>
+            <m:r>
+              <w:rPr>
+                <w:rFonts w:ascii="Cambria Math" w:hAnsi="Cambria Math"/>
+                <w:sz w:val="32"/>
+                <w:szCs w:val="32"/>
+              </w:rPr>
+              <m:t>mk</m:t>
+            </m:r>
+          </m:den>
+        </m:f>
+      </m:oMath>
+    </w:p>
+    <w:p>
+      <w:pPr>
+        <w:numPr>
+          <w:ilvl w:val="0"/>
+          <w:numId w:val="3"/>
+        </w:numPr>
+        <w:ind w:hanging="360"/>
+        <w:contextualSpacing/>
+      </w:pPr>
+      <w:r>
+        <w:t>Repeat steps 3 - 5, but for the start set.</w:t>
+      </w:r>
+      <w:bookmarkStart w:id="34" w:name="_bchh8mw27fto" w:colFirst="0" w:colLast="0"/>
+      <w:bookmarkEnd w:id="34"/>
+    </w:p>
+    <w:p/>
+    <w:p>
+      <w:pPr>
+        <w:pStyle w:val="Heading5"/>
+      </w:pPr>
+      <w:r>
         <w:t>EIGENTRUST++</w:t>
       </w:r>
     </w:p>
@@ -6251,7 +6485,10 @@
     </w:p>
     <w:p>
       <w:r>
-        <w:t>For the purposes of this paper, we utilize EigenTrust++’s feedback similarity rating, and linear threshold, but don’t use it’s incorporation of feedback number. This is because we include a different normalization procedure based on feedback number, described below in Relative Rank.</w:t>
+        <w:t xml:space="preserve">For the purposes of this paper, we utilize EigenTrust++’s feedback similarity rating, and linear threshold, but don’t use it’s incorporation of feedback number. This is because we include a different normalization procedure based on feedback number, </w:t>
+      </w:r>
+      <w:r>
+        <w:t>described above in the section on RelativeRank.</w:t>
       </w:r>
     </w:p>
     <w:p>
@@ -6264,11 +6501,7 @@
     </w:p>
     <w:p>
       <w:r>
-        <w:t xml:space="preserve">EigenTrust++ notes that a peer can mailiciously attack the network by always acting honestly when interacting when interacting with high reputation peers, but interacting dishonestly in other situations.  It </w:t>
-      </w:r>
-      <w:r>
-        <w:lastRenderedPageBreak/>
-        <w:t>solves this problem by creating a “feedback similarity” metric wh</w:t>
+        <w:t>EigenTrust++ notes that a peer can mailiciously attack the network by always acting honestly when interacting when interacting with high reputation peers, but interacting dishonestly in other situations.  It solves this problem by creating a “feedback similarity” metric wh</w:t>
       </w:r>
       <w:r>
         <w:t>ich allows</w:t>
@@ -6828,8 +7061,8 @@
           <w:numId w:val="10"/>
         </w:numPr>
       </w:pPr>
-      <w:bookmarkStart w:id="34" w:name="_1tg0egos6sa6" w:colFirst="0" w:colLast="0"/>
-      <w:bookmarkEnd w:id="34"/>
+      <w:bookmarkStart w:id="35" w:name="_1tg0egos6sa6" w:colFirst="0" w:colLast="0"/>
+      <w:bookmarkEnd w:id="35"/>
       <w:r>
         <w:t xml:space="preserve">Divide similarity among all nodes </w:t>
       </w:r>
@@ -6863,6 +7096,7 @@
             <w:rPr>
               <w:rFonts w:ascii="Cambria Math" w:hAnsi="Cambria Math"/>
             </w:rPr>
+            <w:lastRenderedPageBreak/>
             <m:t>feed</m:t>
           </m:r>
           <m:d>
@@ -7373,249 +7607,145 @@
     </w:p>
     <w:p>
       <w:pPr>
-        <w:pStyle w:val="Heading5"/>
-      </w:pPr>
-      <w:r>
-        <w:t>RELATIVE RANK</w:t>
-      </w:r>
-    </w:p>
-    <w:p>
-      <w:r>
-        <w:t xml:space="preserve">Relative Rank is an algorithm that seeks to add additional </w:t>
-      </w:r>
-      <w:r>
-        <w:t>Sybil</w:t>
-      </w:r>
-      <w:r>
-        <w:t>-resistance to the EigenTrust algorithm, while at the same time m</w:t>
-      </w:r>
-      <w:r>
-        <w:t>aking it more suitable for peer-to-</w:t>
-      </w:r>
-      <w:r>
-        <w:t xml:space="preserve">peer markets. By transforming EigenTrust’s arbitrarily high trust vectors into a normalized value, Relative Rank creates a clear decision procedure to determine if a peer should be trusted or not within an interaction.  The normalization procedure also seeks to include negative feedback, in order to separate dishonest users from users whom have simply not been ranked.  In order to create this procedure, Traupman first analyzed the behavior of EigenTrust in marketplaces, then </w:t>
-      </w:r>
-      <w:r>
-        <w:lastRenderedPageBreak/>
-        <w:t>tried to determine a clear threshold in the determination of whether a node was trustworthy or untrustworthy.  The results of this analysis is a five step procedure:</w:t>
-      </w:r>
-    </w:p>
-    <w:p>
-      <w:pPr>
+        <w:pStyle w:val="ListParagraph"/>
         <w:numPr>
           <w:ilvl w:val="0"/>
-          <w:numId w:val="3"/>
+          <w:numId w:val="10"/>
         </w:numPr>
-        <w:ind w:hanging="360"/>
-        <w:contextualSpacing/>
-      </w:pPr>
-      <w:r>
-        <w:t>Run EigenTrust (as described above).</w:t>
-      </w:r>
-    </w:p>
-    <w:p>
-      <w:pPr>
-        <w:numPr>
-          <w:ilvl w:val="0"/>
-          <w:numId w:val="3"/>
-        </w:numPr>
-        <w:ind w:hanging="360"/>
-        <w:contextualSpacing/>
-      </w:pPr>
-      <w:r>
-        <w:t>Separate start-set from non-start-set users</w:t>
-      </w:r>
-    </w:p>
-    <w:p>
-      <w:pPr>
-        <w:numPr>
-          <w:ilvl w:val="0"/>
-          <w:numId w:val="3"/>
-        </w:numPr>
-        <w:ind w:hanging="360"/>
-        <w:contextualSpacing/>
-      </w:pPr>
-      <w:r>
-        <w:t xml:space="preserve">Separate non-start set members into groups according to how many </w:t>
-      </w:r>
-      <w:r>
-        <w:rPr>
-          <w:i/>
-        </w:rPr>
-        <w:t xml:space="preserve">k </w:t>
-      </w:r>
-      <w:r>
-        <w:t xml:space="preserve">feedbacks each member has received (both positive and negative) and in each group choose the member with the highest trust vector </w:t>
-      </w:r>
-      <w:r>
-        <w:rPr>
-          <w:i/>
-        </w:rPr>
-        <w:t>r</w:t>
-      </w:r>
-      <w:r>
-        <w:rPr>
-          <w:i/>
-          <w:vertAlign w:val="subscript"/>
-        </w:rPr>
-        <w:t>k</w:t>
-      </w:r>
-    </w:p>
-    <w:p>
-      <w:pPr>
-        <w:numPr>
-          <w:ilvl w:val="0"/>
-          <w:numId w:val="3"/>
-        </w:numPr>
-        <w:ind w:hanging="360"/>
-        <w:contextualSpacing/>
-      </w:pPr>
-      <w:r>
-        <w:t>Find a line of best fit for all pairs (k, r</w:t>
-      </w:r>
-      <w:r>
-        <w:rPr>
-          <w:vertAlign w:val="subscript"/>
-        </w:rPr>
-        <w:t>k</w:t>
-      </w:r>
-      <w:r>
-        <w:t xml:space="preserve">), and determine the slope </w:t>
-      </w:r>
-      <w:r>
-        <w:rPr>
-          <w:i/>
-        </w:rPr>
-        <w:t>m</w:t>
-      </w:r>
-      <w:r>
-        <w:t xml:space="preserve"> and intercept </w:t>
-      </w:r>
-      <w:r>
-        <w:rPr>
-          <w:i/>
-        </w:rPr>
-        <w:t>b</w:t>
-      </w:r>
-      <w:r>
-        <w:t xml:space="preserve"> of that line.</w:t>
-      </w:r>
-    </w:p>
-    <w:p>
-      <w:pPr>
-        <w:numPr>
-          <w:ilvl w:val="0"/>
-          <w:numId w:val="3"/>
-        </w:numPr>
-        <w:ind w:hanging="360"/>
-        <w:contextualSpacing/>
-      </w:pPr>
-      <w:r>
-        <w:t xml:space="preserve">Define a  non-start set node </w:t>
-      </w:r>
-      <w:r>
-        <w:rPr>
-          <w:i/>
-        </w:rPr>
-        <w:t>i</w:t>
-      </w:r>
-      <w:r>
-        <w:t xml:space="preserve">’s </w:t>
-      </w:r>
-      <w:r>
-        <w:rPr>
-          <w:b/>
-        </w:rPr>
-        <w:t>relative rank</w:t>
-      </w:r>
-      <w:r>
-        <w:t xml:space="preserve"> as  </w:t>
-      </w:r>
-      <m:oMath>
-        <m:f>
-          <m:fPr>
-            <m:ctrlPr>
-              <w:rPr>
-                <w:rFonts w:ascii="Cambria Math" w:hAnsi="Cambria Math"/>
-                <w:sz w:val="32"/>
-                <w:szCs w:val="32"/>
-              </w:rPr>
-            </m:ctrlPr>
-          </m:fPr>
-          <m:num>
-            <m:sSub>
-              <m:sSubPr>
-                <m:ctrlPr>
-                  <w:rPr>
-                    <w:rFonts w:ascii="Cambria Math" w:hAnsi="Cambria Math"/>
-                    <w:sz w:val="32"/>
-                    <w:szCs w:val="32"/>
-                  </w:rPr>
-                </m:ctrlPr>
-              </m:sSubPr>
-              <m:e>
-                <m:r>
-                  <w:rPr>
-                    <w:rFonts w:ascii="Cambria Math" w:hAnsi="Cambria Math"/>
-                    <w:sz w:val="32"/>
-                    <w:szCs w:val="32"/>
-                  </w:rPr>
-                  <m:t>r</m:t>
-                </m:r>
-              </m:e>
-              <m:sub>
-                <m:r>
-                  <w:rPr>
-                    <w:rFonts w:ascii="Cambria Math" w:hAnsi="Cambria Math"/>
-                    <w:sz w:val="32"/>
-                    <w:szCs w:val="32"/>
-                  </w:rPr>
-                  <m:t>i</m:t>
-                </m:r>
-              </m:sub>
-            </m:sSub>
-            <m:r>
-              <w:rPr>
-                <w:rFonts w:ascii="Cambria Math" w:hAnsi="Cambria Math"/>
-                <w:sz w:val="32"/>
-                <w:szCs w:val="32"/>
-              </w:rPr>
-              <m:t>-b</m:t>
-            </m:r>
-          </m:num>
-          <m:den>
-            <m:r>
-              <w:rPr>
-                <w:rFonts w:ascii="Cambria Math" w:hAnsi="Cambria Math"/>
-                <w:sz w:val="32"/>
-                <w:szCs w:val="32"/>
-              </w:rPr>
-              <m:t>mk</m:t>
-            </m:r>
-          </m:den>
-        </m:f>
-      </m:oMath>
-    </w:p>
-    <w:p>
-      <w:pPr>
-        <w:numPr>
-          <w:ilvl w:val="0"/>
-          <w:numId w:val="3"/>
-        </w:numPr>
-        <w:ind w:hanging="360"/>
-        <w:contextualSpacing/>
-      </w:pPr>
-      <w:r>
-        <w:t xml:space="preserve">Repeat </w:t>
-      </w:r>
-      <w:r>
-        <w:t>steps 3</w:t>
-      </w:r>
-      <w:r>
-        <w:t xml:space="preserve"> - 5, but for the start set.</w:t>
-      </w:r>
-      <w:bookmarkStart w:id="35" w:name="_bchh8mw27fto" w:colFirst="0" w:colLast="0"/>
-      <w:bookmarkEnd w:id="35"/>
+      </w:pPr>
+      <w:r>
+        <w:t>Redefine initial aggregated trust using the new definition of local trust given above.</w:t>
+      </w:r>
+    </w:p>
+    <w:p>
+      <w:pPr>
+        <w:pStyle w:val="ListParagraph"/>
+      </w:pPr>
+      <m:oMathPara>
+        <m:oMath>
+          <m:sSub>
+            <m:sSubPr>
+              <m:ctrlPr>
+                <w:rPr>
+                  <w:rFonts w:ascii="Cambria Math" w:hAnsi="Cambria Math"/>
+                  <w:i/>
+                </w:rPr>
+              </m:ctrlPr>
+            </m:sSubPr>
+            <m:e>
+              <m:r>
+                <w:rPr>
+                  <w:rFonts w:ascii="Cambria Math" w:hAnsi="Cambria Math"/>
+                </w:rPr>
+                <m:t>t</m:t>
+              </m:r>
+            </m:e>
+            <m:sub>
+              <m:r>
+                <w:rPr>
+                  <w:rFonts w:ascii="Cambria Math" w:hAnsi="Cambria Math"/>
+                </w:rPr>
+                <m:t>ij</m:t>
+              </m:r>
+            </m:sub>
+          </m:sSub>
+          <m:r>
+            <w:rPr>
+              <w:rFonts w:ascii="Cambria Math" w:hAnsi="Cambria Math"/>
+            </w:rPr>
+            <m:t xml:space="preserve">= </m:t>
+          </m:r>
+          <m:nary>
+            <m:naryPr>
+              <m:chr m:val="∑"/>
+              <m:limLoc m:val="undOvr"/>
+              <m:supHide m:val="1"/>
+              <m:ctrlPr>
+                <w:rPr>
+                  <w:rFonts w:ascii="Cambria Math" w:hAnsi="Cambria Math"/>
+                  <w:i/>
+                </w:rPr>
+              </m:ctrlPr>
+            </m:naryPr>
+            <m:sub>
+              <m:r>
+                <w:rPr>
+                  <w:rFonts w:ascii="Cambria Math" w:hAnsi="Cambria Math"/>
+                </w:rPr>
+                <m:t>k</m:t>
+              </m:r>
+            </m:sub>
+            <m:sup/>
+            <m:e>
+              <m:sSub>
+                <m:sSubPr>
+                  <m:ctrlPr>
+                    <w:rPr>
+                      <w:rFonts w:ascii="Cambria Math" w:hAnsi="Cambria Math"/>
+                      <w:i/>
+                    </w:rPr>
+                  </m:ctrlPr>
+                </m:sSubPr>
+                <m:e>
+                  <m:r>
+                    <w:rPr>
+                      <w:rFonts w:ascii="Cambria Math" w:hAnsi="Cambria Math"/>
+                    </w:rPr>
+                    <m:t>l</m:t>
+                  </m:r>
+                </m:e>
+                <m:sub>
+                  <m:r>
+                    <w:rPr>
+                      <w:rFonts w:ascii="Cambria Math" w:hAnsi="Cambria Math"/>
+                    </w:rPr>
+                    <m:t>ik</m:t>
+                  </m:r>
+                </m:sub>
+              </m:sSub>
+            </m:e>
+          </m:nary>
+          <m:sSub>
+            <m:sSubPr>
+              <m:ctrlPr>
+                <w:rPr>
+                  <w:rFonts w:ascii="Cambria Math" w:hAnsi="Cambria Math"/>
+                  <w:i/>
+                </w:rPr>
+              </m:ctrlPr>
+            </m:sSubPr>
+            <m:e>
+              <m:r>
+                <w:rPr>
+                  <w:rFonts w:ascii="Cambria Math" w:hAnsi="Cambria Math"/>
+                </w:rPr>
+                <m:t>c</m:t>
+              </m:r>
+            </m:e>
+            <m:sub>
+              <m:r>
+                <w:rPr>
+                  <w:rFonts w:ascii="Cambria Math" w:hAnsi="Cambria Math"/>
+                </w:rPr>
+                <m:t>kj</m:t>
+              </m:r>
+            </m:sub>
+          </m:sSub>
+        </m:oMath>
+      </m:oMathPara>
+    </w:p>
+    <w:p>
+      <w:pPr>
+        <w:pStyle w:val="Heading6"/>
+      </w:pPr>
+      <w:r>
+        <w:t>TRUST PROPOGATION</w:t>
+      </w:r>
+    </w:p>
+    <w:p>
+      <w:r>
+        <w:t xml:space="preserve">While EigenTrust counts both feedback similarity </w:t>
+      </w:r>
     </w:p>
     <w:p>
       <w:pPr>
@@ -7645,7 +7775,12 @@
       <w:bookmarkStart w:id="37" w:name="_txsgnofj0fwt" w:colFirst="0" w:colLast="0"/>
       <w:bookmarkEnd w:id="37"/>
       <w:r>
-        <w:t>GRANULAR LOCAL RATINGS</w:t>
+        <w:t>GRANULA</w:t>
+      </w:r>
+      <w:bookmarkStart w:id="38" w:name="_GoBack"/>
+      <w:bookmarkEnd w:id="38"/>
+      <w:r>
+        <w:t>R LOCAL RATINGS</w:t>
       </w:r>
     </w:p>
     <w:p>
@@ -7702,8 +7837,8 @@
       <w:pPr>
         <w:pStyle w:val="Heading6"/>
       </w:pPr>
-      <w:bookmarkStart w:id="38" w:name="_sxduuonm041d" w:colFirst="0" w:colLast="0"/>
-      <w:bookmarkEnd w:id="38"/>
+      <w:bookmarkStart w:id="39" w:name="_sxduuonm041d" w:colFirst="0" w:colLast="0"/>
+      <w:bookmarkEnd w:id="39"/>
       <w:r>
         <w:t>MULTIPLE START SETS</w:t>
       </w:r>
@@ -7717,9 +7852,10 @@
       <w:pPr>
         <w:pStyle w:val="Heading4"/>
       </w:pPr>
-      <w:bookmarkStart w:id="39" w:name="_ljd2ojw25jx7" w:colFirst="0" w:colLast="0"/>
-      <w:bookmarkEnd w:id="39"/>
-      <w:r>
+      <w:bookmarkStart w:id="40" w:name="_ljd2ojw25jx7" w:colFirst="0" w:colLast="0"/>
+      <w:bookmarkEnd w:id="40"/>
+      <w:r>
+        <w:lastRenderedPageBreak/>
         <w:t>COMMUNITY LEVEL VALUE SCORES</w:t>
       </w:r>
     </w:p>
@@ -7732,145 +7868,144 @@
       <w:pPr>
         <w:pStyle w:val="Heading5"/>
       </w:pPr>
-      <w:bookmarkStart w:id="40" w:name="_ewqznamo9f2b" w:colFirst="0" w:colLast="0"/>
-      <w:bookmarkEnd w:id="40"/>
+      <w:bookmarkStart w:id="41" w:name="_ewqznamo9f2b" w:colFirst="0" w:colLast="0"/>
+      <w:bookmarkEnd w:id="41"/>
+      <w:r>
+        <w:t>COMMUNITY CORE VALUES</w:t>
+      </w:r>
+    </w:p>
+    <w:p>
+      <w:r>
+        <w:t xml:space="preserve">In Crystal, each community can choose to create </w:t>
+      </w:r>
+      <w:r>
+        <w:t>its</w:t>
+      </w:r>
+      <w:r>
+        <w:t xml:space="preserve"> own set of </w:t>
+      </w:r>
+      <w:r>
+        <w:rPr>
+          <w:b/>
+        </w:rPr>
+        <w:t>core values</w:t>
+      </w:r>
+      <w:r>
+        <w:t>, and for each of those core values can define one or more community members they consider paragons of that value. This becomes the initial start set from which the trust graph grows. As new members on-board and participate in Novice Matches they are rated by the existing members thereby populating new nodes in the trust graph.</w:t>
+      </w:r>
+    </w:p>
+    <w:p>
+      <w:pPr>
+        <w:pStyle w:val="Heading5"/>
+      </w:pPr>
+      <w:bookmarkStart w:id="42" w:name="_wnnihlpo81qi" w:colFirst="0" w:colLast="0"/>
+      <w:bookmarkEnd w:id="42"/>
+      <w:r>
+        <w:t>AFFINITY SCORE</w:t>
+      </w:r>
+    </w:p>
+    <w:p>
+      <w:r>
+        <w:t xml:space="preserve">As individuals begin to get rated in a community’s core values, we begin to get a sense of their affinity for the community.  We can mathematically represent this affinity by averaging their score along all core values.  We call this average of all community core values for a specific user that user’s </w:t>
+      </w:r>
+      <w:r>
+        <w:rPr>
+          <w:b/>
+        </w:rPr>
+        <w:t>affinity score.</w:t>
+      </w:r>
+      <w:r>
+        <w:t xml:space="preserve"> The affinity score is used throughout the Crystal platform to make sure that individuals who have influence in the community are in alignment with the values of that community.</w:t>
+      </w:r>
+    </w:p>
+    <w:p>
+      <w:pPr>
+        <w:pStyle w:val="Heading4"/>
+      </w:pPr>
+      <w:bookmarkStart w:id="43" w:name="_qjz7mi4duhbx" w:colFirst="0" w:colLast="0"/>
+      <w:bookmarkEnd w:id="43"/>
+      <w:r>
+        <w:t>VALUE SCORES IN ACTION</w:t>
+      </w:r>
+    </w:p>
+    <w:p>
+      <w:r>
+        <w:t xml:space="preserve">Let’s imagine how value scores might be used in our smart contract security community. </w:t>
+      </w:r>
+    </w:p>
+    <w:p>
+      <w:r>
+        <w:t>Firstly, the community as a whole would choose a set of core values. For each set of core values the community would choose a start set of people they considered paragons of that value.  Let’s assume for examples sake that the core values the community chose were honesty, integrity, and thoroughness. These core values would then ensure that new members trying to become smart contract experts had to have an affinity with those values, through use of the affinity score. For users who were already on the Crystal platform, their influence on the governance of the community would be limited based on their affinity score.</w:t>
+      </w:r>
+    </w:p>
+    <w:p>
+      <w:r>
+        <w:t>Secondly, value scores could be used in our crowdsourced commit access Dapp to make sure that those who participated matched the values of that open source project. For instance, if an open source project valued compromise, they could limit the influence of any given expert's ability to push through a commit based on how high that expert’s “willingness to compromise” value score was.</w:t>
+      </w:r>
+    </w:p>
+    <w:p>
+      <w:r>
+        <w:t>Finally, value score could be used in a subjective way in our smart contract coder hiring dapp to choose candidates that would mesh with a given project’s value system. One can imagine first filtering by candidates who share the hirer’s values, and then sorting by skills-based reputation tokens to find the most talented candidate within that group.</w:t>
+      </w:r>
+    </w:p>
+    <w:p>
+      <w:pPr>
+        <w:pStyle w:val="Heading2"/>
+      </w:pPr>
+      <w:bookmarkStart w:id="44" w:name="_fwpxhowvyax" w:colFirst="0" w:colLast="0"/>
+      <w:bookmarkStart w:id="45" w:name="_Toc462050412"/>
+      <w:bookmarkEnd w:id="44"/>
       <w:r>
         <w:lastRenderedPageBreak/>
-        <w:t>COMMUNITY CORE VALUES</w:t>
-      </w:r>
-    </w:p>
-    <w:p>
-      <w:r>
-        <w:t xml:space="preserve">In Crystal, each community can choose to create </w:t>
-      </w:r>
-      <w:r>
-        <w:t>its</w:t>
-      </w:r>
-      <w:r>
-        <w:t xml:space="preserve"> own set of </w:t>
-      </w:r>
+        <w:t>SKILLS-BASED REPUTATION</w:t>
+      </w:r>
+      <w:bookmarkEnd w:id="45"/>
+    </w:p>
+    <w:p>
       <w:r>
         <w:rPr>
           <w:b/>
         </w:rPr>
-        <w:t>core values</w:t>
-      </w:r>
-      <w:r>
-        <w:t>, and for each of those core values can define one or more community members they consider paragons of that value. This becomes the initial start set from which the trust graph grows. As new members on-board and participate in Novice Matches they are rated by the existing members thereby populating new nodes in the trust graph.</w:t>
-      </w:r>
-    </w:p>
-    <w:p>
-      <w:pPr>
-        <w:pStyle w:val="Heading5"/>
-      </w:pPr>
-      <w:bookmarkStart w:id="41" w:name="_wnnihlpo81qi" w:colFirst="0" w:colLast="0"/>
-      <w:bookmarkEnd w:id="41"/>
-      <w:r>
-        <w:t>AFFINITY SCORE</w:t>
-      </w:r>
-    </w:p>
-    <w:p>
-      <w:r>
-        <w:t xml:space="preserve">As individuals begin to get rated in a community’s core values, we begin to get a sense of their affinity for the community.  We can mathematically represent this affinity by averaging their score along all core values.  We call this average of all community core values for a specific user that user’s </w:t>
-      </w:r>
-      <w:r>
-        <w:rPr>
-          <w:b/>
-        </w:rPr>
-        <w:t>affinity score.</w:t>
-      </w:r>
-      <w:r>
-        <w:t xml:space="preserve"> The affinity score is used throughout the Crystal platform to make sure that individuals who have influence in the community are in alignment with the values of that community.</w:t>
+        <w:t>Skills-based reputation</w:t>
+      </w:r>
+      <w:r>
+        <w:t xml:space="preserve"> is the second foundational type of reputation.  While values-based reputation answers the question “What type of person are you</w:t>
+      </w:r>
+      <w:r>
+        <w:t>?</w:t>
+      </w:r>
+      <w:r>
+        <w:t>” skills-based reputation answers the question “What are you good at</w:t>
+      </w:r>
+      <w:r>
+        <w:t>?</w:t>
+      </w:r>
+      <w:r>
+        <w:t xml:space="preserve">”  </w:t>
+      </w:r>
+    </w:p>
+    <w:p>
+      <w:r>
+        <w:t>This is a hard question to answer because it’s incredibly hard to judge unrealized talent. To solve this problem, Crystal transforms the “What are you good at?” question to an easier question: “How good was your performance?”  Thus skills-based reputation in Crystal is based on the ratings of the performance that an expert produces.</w:t>
+      </w:r>
+    </w:p>
+    <w:p>
+      <w:r>
+        <w:t xml:space="preserve">This raises a secondary question: Who rates the performance? To answer this question, Crystal creates two additional types of meta-skills based reputation: The skill of explaining why a performance is good (critiquing), and skill that can rank how good a performance </w:t>
+      </w:r>
+      <w:r>
+        <w:t>is (</w:t>
+      </w:r>
+      <w:r>
+        <w:t>grading).</w:t>
       </w:r>
     </w:p>
     <w:p>
       <w:pPr>
         <w:pStyle w:val="Heading4"/>
       </w:pPr>
-      <w:bookmarkStart w:id="42" w:name="_qjz7mi4duhbx" w:colFirst="0" w:colLast="0"/>
-      <w:bookmarkEnd w:id="42"/>
-      <w:r>
-        <w:t>VALUE SCORES IN ACTION</w:t>
-      </w:r>
-    </w:p>
-    <w:p>
-      <w:r>
-        <w:t xml:space="preserve">Let’s imagine how value scores might be used in our smart contract security community. </w:t>
-      </w:r>
-    </w:p>
-    <w:p>
-      <w:r>
-        <w:t>Firstly, the community as a whole would choose a set of core values. For each set of core values the community would choose a start set of people they considered paragons of that value.  Let’s assume for examples sake that the core values the community chose were honesty, integrity, and thoroughness. These core values would then ensure that new members trying to become smart contract experts had to have an affinity with those values, through use of the affinity score. For users who were already on the Crystal platform, their influence on the governance of the community would be limited based on their affinity score.</w:t>
-      </w:r>
-    </w:p>
-    <w:p>
-      <w:r>
-        <w:t>Secondly, value scores could be used in our crowdsourced commit access Dapp to make sure that those who participated matched the values of that open source project. For instance, if an open source project valued compromise, they could limit the influence of any given expert's ability to push through a commit based on how high that expert’s “willingness to compromise” value score was.</w:t>
-      </w:r>
-    </w:p>
-    <w:p>
-      <w:r>
-        <w:t>Finally, value score could be used in a subjective way in our smart contract coder hiring dapp to choose candidates that would mesh with a given project’s value system. One can imagine first filtering by candidates who share the hirer’s values, and then sorting by skills-based reputation tokens to find the most talented candidate within that group.</w:t>
-      </w:r>
-    </w:p>
-    <w:p>
-      <w:pPr>
-        <w:pStyle w:val="Heading2"/>
-      </w:pPr>
-      <w:bookmarkStart w:id="43" w:name="_fwpxhowvyax" w:colFirst="0" w:colLast="0"/>
-      <w:bookmarkStart w:id="44" w:name="_Toc462050412"/>
-      <w:bookmarkEnd w:id="43"/>
-      <w:r>
-        <w:t>SKILLS-BASED REPUTATION</w:t>
-      </w:r>
-      <w:bookmarkEnd w:id="44"/>
-    </w:p>
-    <w:p>
-      <w:r>
-        <w:rPr>
-          <w:b/>
-        </w:rPr>
-        <w:t>Skills-based reputation</w:t>
-      </w:r>
-      <w:r>
-        <w:t xml:space="preserve"> is the second foundational type of reputation.  While values-based reputation answers the question “What type of person are you</w:t>
-      </w:r>
-      <w:r>
-        <w:t>?</w:t>
-      </w:r>
-      <w:r>
-        <w:t>” skills-based reputation answers the question “What are you good at</w:t>
-      </w:r>
-      <w:r>
-        <w:t>?</w:t>
-      </w:r>
-      <w:r>
-        <w:t xml:space="preserve">”  </w:t>
-      </w:r>
-    </w:p>
-    <w:p>
-      <w:r>
-        <w:t>This is a hard question to answer because it’s incredibly hard to judge unrealized talent. To solve this problem, Crystal transforms the “What are you good at?” question to an easier question: “How good was your performance?”  Thus skills-based reputation in Crystal is based on the ratings of the performance that an expert produces.</w:t>
-      </w:r>
-    </w:p>
-    <w:p>
-      <w:r>
-        <w:lastRenderedPageBreak/>
-        <w:t xml:space="preserve">This raises a secondary question: Who rates the performance? To answer this question, Crystal creates two additional types of meta-skills based reputation: The skill of explaining why a performance is good (critiquing), and skill that can rank how good a performance </w:t>
-      </w:r>
-      <w:r>
-        <w:t>is (</w:t>
-      </w:r>
-      <w:r>
-        <w:t>grading).</w:t>
-      </w:r>
-    </w:p>
-    <w:p>
-      <w:pPr>
-        <w:pStyle w:val="Heading4"/>
-      </w:pPr>
-      <w:bookmarkStart w:id="45" w:name="_f0cv4mvxfwaz" w:colFirst="0" w:colLast="0"/>
-      <w:bookmarkEnd w:id="45"/>
+      <w:bookmarkStart w:id="46" w:name="_f0cv4mvxfwaz" w:colFirst="0" w:colLast="0"/>
+      <w:bookmarkEnd w:id="46"/>
       <w:r>
         <w:t>GRADING AND CRITIQUING AS FORECASTING</w:t>
       </w:r>
@@ -7912,13 +8047,13 @@
       <w:pPr>
         <w:pStyle w:val="Heading3"/>
       </w:pPr>
-      <w:bookmarkStart w:id="46" w:name="_t7frhn7cs0ly" w:colFirst="0" w:colLast="0"/>
-      <w:bookmarkStart w:id="47" w:name="_Toc462050413"/>
-      <w:bookmarkEnd w:id="46"/>
+      <w:bookmarkStart w:id="47" w:name="_t7frhn7cs0ly" w:colFirst="0" w:colLast="0"/>
+      <w:bookmarkStart w:id="48" w:name="_Toc462050413"/>
+      <w:bookmarkEnd w:id="47"/>
       <w:r>
         <w:t>REPUTATION TOKENS</w:t>
       </w:r>
-      <w:bookmarkEnd w:id="47"/>
+      <w:bookmarkEnd w:id="48"/>
     </w:p>
     <w:p>
       <w:r>
@@ -7998,9 +8133,10 @@
       <w:pPr>
         <w:pStyle w:val="Heading4"/>
       </w:pPr>
-      <w:bookmarkStart w:id="48" w:name="_bqlr4iowhhfm" w:colFirst="0" w:colLast="0"/>
-      <w:bookmarkEnd w:id="48"/>
-      <w:r>
+      <w:bookmarkStart w:id="49" w:name="_bqlr4iowhhfm" w:colFirst="0" w:colLast="0"/>
+      <w:bookmarkEnd w:id="49"/>
+      <w:r>
+        <w:lastRenderedPageBreak/>
         <w:t>CREATIVITY TOKENS</w:t>
       </w:r>
     </w:p>
@@ -8013,8 +8149,8 @@
       <w:pPr>
         <w:pStyle w:val="Heading4"/>
       </w:pPr>
-      <w:bookmarkStart w:id="49" w:name="_gueyqbcv9ygd" w:colFirst="0" w:colLast="0"/>
-      <w:bookmarkEnd w:id="49"/>
+      <w:bookmarkStart w:id="50" w:name="_gueyqbcv9ygd" w:colFirst="0" w:colLast="0"/>
+      <w:bookmarkEnd w:id="50"/>
       <w:r>
         <w:t>ACCURACY TOKENS</w:t>
       </w:r>
@@ -8028,102 +8164,100 @@
       <w:pPr>
         <w:pStyle w:val="Heading4"/>
       </w:pPr>
-      <w:bookmarkStart w:id="50" w:name="_i7mfqpsycp47" w:colFirst="0" w:colLast="0"/>
-      <w:bookmarkEnd w:id="50"/>
+      <w:bookmarkStart w:id="51" w:name="_i7mfqpsycp47" w:colFirst="0" w:colLast="0"/>
+      <w:bookmarkEnd w:id="51"/>
+      <w:r>
+        <w:t>CLARITY TOKENS</w:t>
+      </w:r>
+    </w:p>
+    <w:p>
+      <w:r>
+        <w:t xml:space="preserve">To earn clarity tokens, one must explain the pros and cons of different submissions.  You can think of these pros and cons as analogous to comments on traditional crowdsourcing sites. However, these explanations do not just have to be in text, and can be in arbitrary media depending on the application. While </w:t>
+      </w:r>
+      <w:r>
+        <w:t>the client</w:t>
+      </w:r>
+      <w:r>
+        <w:t xml:space="preserve"> gets to see all explanations by </w:t>
+      </w:r>
+      <w:r>
+        <w:t>every critic</w:t>
+      </w:r>
+      <w:r>
+        <w:t>, the explanations are only shown to evaluators on a probabilistic basis to enable linear regression analysis of the explanation’s impact. This allows clarity tokens to get redistributed to those who most help the predictors make accurate predictions.</w:t>
+      </w:r>
+    </w:p>
+    <w:p>
+      <w:pPr>
+        <w:pStyle w:val="Heading4"/>
+      </w:pPr>
+      <w:bookmarkStart w:id="52" w:name="_bq0r4xwbk7ml" w:colFirst="0" w:colLast="0"/>
+      <w:bookmarkEnd w:id="52"/>
+      <w:r>
+        <w:t xml:space="preserve">CRYSTAL CLEAR TOKENS </w:t>
+      </w:r>
+    </w:p>
+    <w:p>
+      <w:r>
+        <w:t xml:space="preserve">Crystal Clear tokens are a Crystal Tokens that have not yet been converted to </w:t>
+      </w:r>
+      <w:r>
+        <w:t>tokens marked for a particular community, token type, and contest</w:t>
+      </w:r>
+      <w:r>
+        <w:t xml:space="preserve"> (Colored Crystal). Crystal Clear can be sold as assets for purposes of fundraising for the platform or given out as rewards for referring active users to the platform.  Crystal Clear tokens are special in that they are not used as a measure of reputation in themselves. Crystal Clear can be transformed by any individual at any time, into any of the tokens above, in any community - subject to that individual's expected token score for that type of token (as explained below). </w:t>
+      </w:r>
+      <w:r>
+        <w:t xml:space="preserve">They are also the only tokens that can be used originally to start communities. </w:t>
+      </w:r>
+      <w:r>
+        <w:t>The market price for Crystal Clear tokens should approximate the going market rate for the highest priced Colored Crystal tokens in the marketplace at any given time.</w:t>
+      </w:r>
+    </w:p>
+    <w:p>
+      <w:pPr>
+        <w:pStyle w:val="Heading4"/>
+      </w:pPr>
+      <w:bookmarkStart w:id="53" w:name="_8m3dtu5x33m5" w:colFirst="0" w:colLast="0"/>
+      <w:bookmarkEnd w:id="53"/>
+      <w:r>
+        <w:t>TRANSFORMING AND TRANSFERRING TOKENS</w:t>
+      </w:r>
+    </w:p>
+    <w:p>
+      <w:r>
+        <w:t>One of the current problems with internet based reputation is that accounts can be easily sold if not tied to strong identities, thus making it impossible to know if reputation was earned or simply purchased.</w:t>
+      </w:r>
+    </w:p>
+    <w:p>
+      <w:r>
+        <w:t xml:space="preserve">Crystal solves this problem by allowing the tokens used for reputation to be transformed into sellable tokens, while making the reputation metric itself unassailable. The way it does this is by incentivizing the sale of or transformation of reputation tokens only to people who deserve those tokens.  By doing this, it gives people honest ways to profit from reputation tokens they no longer have a use for. </w:t>
+      </w:r>
+    </w:p>
+    <w:p>
+      <w:pPr>
+        <w:pStyle w:val="Heading5"/>
+      </w:pPr>
+      <w:bookmarkStart w:id="54" w:name="_s7xfjv3257kq" w:colFirst="0" w:colLast="0"/>
+      <w:bookmarkEnd w:id="54"/>
+      <w:r>
+        <w:t>SIMILARITY SCORE</w:t>
+      </w:r>
+    </w:p>
+    <w:p>
+      <w:r>
+        <w:t xml:space="preserve">Every Community has a similarity score that </w:t>
+      </w:r>
+    </w:p>
+    <w:p>
+      <w:pPr>
+        <w:pStyle w:val="Heading5"/>
+      </w:pPr>
       <w:r>
         <w:lastRenderedPageBreak/>
-        <w:t>CLARITY TOKENS</w:t>
-      </w:r>
-    </w:p>
-    <w:p>
-      <w:r>
-        <w:t xml:space="preserve">To earn clarity tokens, one must explain the pros and cons of different submissions.  You can think of these pros and cons as analogous to comments on traditional crowdsourcing sites. However, these explanations do not just have to be in text, and can be in arbitrary media depending on the application. While </w:t>
-      </w:r>
-      <w:r>
-        <w:t>the client</w:t>
-      </w:r>
-      <w:r>
-        <w:t xml:space="preserve"> gets to see all explanations by </w:t>
-      </w:r>
-      <w:r>
-        <w:t>every critic</w:t>
-      </w:r>
-      <w:r>
-        <w:t>, the explanations are only shown to evaluators on a probabilistic basis to enable linear regression analysis of the explanation’s impact. This allows clarity tokens to get redistributed to those who most help the predictors make accurate predictions.</w:t>
-      </w:r>
-    </w:p>
-    <w:p>
-      <w:pPr>
-        <w:pStyle w:val="Heading4"/>
-      </w:pPr>
-      <w:bookmarkStart w:id="51" w:name="_bq0r4xwbk7ml" w:colFirst="0" w:colLast="0"/>
-      <w:bookmarkEnd w:id="51"/>
-      <w:r>
-        <w:t xml:space="preserve">CRYSTAL CLEAR TOKENS </w:t>
-      </w:r>
-    </w:p>
-    <w:p>
-      <w:r>
-        <w:t xml:space="preserve">Crystal Clear tokens are a Crystal Tokens that have not yet been converted to </w:t>
-      </w:r>
-      <w:r>
-        <w:t>tokens marked for a particular community, token type, and contest</w:t>
-      </w:r>
-      <w:r>
-        <w:t xml:space="preserve"> (Colored Crystal). Crystal Clear can be sold as assets for purposes of fundraising for the platform or given out as rewards for referring active users to the platform.  Crystal Clear tokens are special in that they are not used as a measure of reputation in themselves. Crystal Clear can be transformed by any individual at any time, into any of the tokens above, in any community - subject to that individual's expected token score for that type of token (as explained below). </w:t>
-      </w:r>
-      <w:r>
-        <w:t xml:space="preserve">They are also the only tokens that can be used originally to start communities. </w:t>
-      </w:r>
-      <w:r>
-        <w:t>The market price for Crystal Clear tokens should approximate the going market rate for the highest priced Colored Crystal tokens in the marketplace at any given time.</w:t>
-      </w:r>
-    </w:p>
-    <w:p>
-      <w:pPr>
-        <w:pStyle w:val="Heading4"/>
-      </w:pPr>
-      <w:bookmarkStart w:id="52" w:name="_8m3dtu5x33m5" w:colFirst="0" w:colLast="0"/>
-      <w:bookmarkEnd w:id="52"/>
-      <w:r>
-        <w:t>TRANSFORMING AND TRANSFERRING TOKENS</w:t>
-      </w:r>
-    </w:p>
-    <w:p>
-      <w:r>
-        <w:t>One of the current problems with internet based reputation is that accounts can be easily sold if not tied to strong identities, thus making it impossible to know if reputation was earned or simply purchased.</w:t>
-      </w:r>
-    </w:p>
-    <w:p>
-      <w:r>
-        <w:t xml:space="preserve">Crystal solves this problem by allowing the tokens used for reputation to be transformed into sellable tokens, while making the reputation metric itself unassailable. The way it does this is by incentivizing the sale of or transformation of reputation tokens only to people who deserve those tokens.  By doing this, it gives people honest ways to profit from reputation tokens they no longer have a use for. </w:t>
-      </w:r>
-    </w:p>
-    <w:p>
-      <w:pPr>
-        <w:pStyle w:val="Heading5"/>
-      </w:pPr>
-      <w:bookmarkStart w:id="53" w:name="_s7xfjv3257kq" w:colFirst="0" w:colLast="0"/>
-      <w:bookmarkEnd w:id="53"/>
-      <w:r>
-        <w:t>SIMILARITY SCORE</w:t>
-      </w:r>
-    </w:p>
-    <w:p>
-      <w:r>
-        <w:t xml:space="preserve">Every Community has a similarity score that </w:t>
-      </w:r>
-      <w:bookmarkStart w:id="54" w:name="_GoBack"/>
-    </w:p>
-    <w:p>
-      <w:pPr>
-        <w:pStyle w:val="Heading5"/>
-      </w:pPr>
-      <w:r>
         <w:t>EXCHANGE RATE</w:t>
       </w:r>
     </w:p>
-    <w:bookmarkEnd w:id="54"/>
     <w:p>
       <w:r>
         <w:t xml:space="preserve">In a typical currency, the exchange rate is determined by relative demand for two different ideas.  Crystal, being a reputation token, has an entirely different notion of exchange rate that mimics how reputation works in real life.  Crystal creates a simple asymmetric metric that shows how “similar” two different skills are, and then uses this equation to create an exchange rate when converting from one to the other.  This is done using linear regression, as described below, assuming the user is exchanging tokens from community </w:t>
@@ -8195,7 +8329,6 @@
         </w:numPr>
       </w:pPr>
       <w:r>
-        <w:lastRenderedPageBreak/>
         <w:t>For each of those people, create the pair (</w:t>
       </w:r>
       <w:r>
@@ -10009,6 +10142,7 @@
               <w:sz w:val="28"/>
               <w:szCs w:val="28"/>
             </w:rPr>
+            <w:lastRenderedPageBreak/>
             <m:t>exptok(u, c)</m:t>
           </m:r>
           <m:r>
@@ -10222,11 +10356,7 @@
         <w:t xml:space="preserve"> or transforming</w:t>
       </w:r>
       <w:r>
-        <w:t xml:space="preserve"> tokens to cement their advantage, because they are likely already above their allotment of expected tokens. It also discourages non-experts </w:t>
-      </w:r>
-      <w:r>
-        <w:lastRenderedPageBreak/>
-        <w:t xml:space="preserve">from buying influence in contests, because their expected tokens are likely very low. What it encourages is experts from similar communities who don’t want to sacrifice tokens through transformation to buy tokens from communities they should do well in. This transfer of crypto-reputation to people who deserve that reputation in real life is the exact behavior we’d like to encourage.  </w:t>
+        <w:t xml:space="preserve"> tokens to cement their advantage, because they are likely already above their allotment of expected tokens. It also discourages non-experts from buying influence in contests, because their expected tokens are likely very low. What it encourages is experts from similar communities who don’t want to sacrifice tokens through transformation to buy tokens from communities they should do well in. This transfer of crypto-reputation to people who deserve that reputation in real life is the exact behavior we’d like to encourage.  </w:t>
       </w:r>
     </w:p>
     <w:p>
@@ -10638,6 +10768,7 @@
     </w:p>
     <w:p>
       <w:r>
+        <w:lastRenderedPageBreak/>
         <w:t xml:space="preserve">Half of them she’ll transform from the “solidity programmers” community, and the rest she’ll buy on the open market.  </w:t>
       </w:r>
     </w:p>
@@ -10680,7 +10811,6 @@
     </w:p>
     <w:p>
       <w:r>
-        <w:lastRenderedPageBreak/>
         <w:t xml:space="preserve">Leaving her with 170 activated smart-contract security tokens, and 30 deactivated.  As soon as she earns another 15 tokens in contests, she’ll also get a corresponding </w:t>
       </w:r>
       <w:r>
@@ -10776,7 +10906,11 @@
         <w:t>probability distribution</w:t>
       </w:r>
       <w:r>
-        <w:t>, which is a mathematical representation of their uncertainty about how the submissions should be ranked according to the client’s criteria.  These probability distributions might be over a</w:t>
+        <w:t xml:space="preserve">, </w:t>
+      </w:r>
+      <w:r>
+        <w:lastRenderedPageBreak/>
+        <w:t>which is a mathematical representation of their uncertainty about how the submissions should be ranked according to the client’s criteria.  These probability distributions might be over a</w:t>
       </w:r>
       <w:r>
         <w:rPr>
@@ -10836,11 +10970,7 @@
         <w:t xml:space="preserve">bayesian scoring function </w:t>
       </w:r>
       <w:r>
-        <w:t xml:space="preserve">is used, comparing the final values to the values each user came up with. A bayesian scoring function is a way to compare an individual's performance to some idealized notion of performance over time. The results of </w:t>
-      </w:r>
-      <w:r>
-        <w:lastRenderedPageBreak/>
-        <w:t>this bayesian scoring function are used to redistribute tokens.</w:t>
+        <w:t>is used, comparing the final values to the values each user came up with. A bayesian scoring function is a way to compare an individual's performance to some idealized notion of performance over time. The results of this bayesian scoring function are used to redistribute tokens.</w:t>
       </w:r>
       <w:r>
         <w:rPr>
@@ -10983,7 +11113,11 @@
         <w:t>To redistribute the creativity tokens in a metrics contest, we use the monte-carlo simulation that plugs probability distributions into the utility function to determine how much expected utility each submission generates.  The utility for each solution is divided by the total utility for all solutions and weighted by the amount of creativity tokens in the contest (in comparison to the average amount of cr</w:t>
       </w:r>
       <w:r>
-        <w:t>eativity tokens in a contest).</w:t>
+        <w:t xml:space="preserve">eativity tokens in a </w:t>
+      </w:r>
+      <w:r>
+        <w:lastRenderedPageBreak/>
+        <w:t>contest).</w:t>
       </w:r>
       <w:r>
         <w:t xml:space="preserve"> This is then used to create a weighted running mean for the user, and tokens are distributed by this weighted running mean.  The creativity tokens </w:t>
@@ -11226,7 +11360,6 @@
       <w:bookmarkStart w:id="66" w:name="_pwbskagdo2uk" w:colFirst="0" w:colLast="0"/>
       <w:bookmarkEnd w:id="66"/>
       <w:r>
-        <w:lastRenderedPageBreak/>
         <w:t>ACCURACY TOKENS</w:t>
       </w:r>
     </w:p>
@@ -11312,7 +11445,11 @@
     </w:p>
     <w:p>
       <w:r>
-        <w:t>Smart contract creators would then earn Creativity tokens by creating the most highly rated, bug free code, Smart contract critiquers could earn Clarity tokens by pointing out bugs in the code and problems with the design that would cause it to be rated poorly, and Smart Contract evaluators would predict the number of bugs and rating on the Dapp store.  At the end of a year, once these values were known, reputation tokens would be distributed accordingly.</w:t>
+        <w:t xml:space="preserve">Smart contract creators would then earn Creativity tokens by creating the most highly rated, bug free code, Smart contract critiquers could earn Clarity tokens by pointing out bugs in the code and problems with the </w:t>
+      </w:r>
+      <w:r>
+        <w:lastRenderedPageBreak/>
+        <w:t>design that would cause it to be rated poorly, and Smart Contract evaluators would predict the number of bugs and rating on the Dapp store.  At the end of a year, once these values were known, reputation tokens would be distributed accordingly.</w:t>
       </w:r>
     </w:p>
     <w:p>
@@ -11339,11 +11476,7 @@
         <w:t>each other</w:t>
       </w:r>
       <w:r>
-        <w:t xml:space="preserve"> based on their community </w:t>
-      </w:r>
-      <w:r>
-        <w:lastRenderedPageBreak/>
-        <w:t xml:space="preserve">acceptance as in Steemit, or to gauge a communities take on intangibles such as rating how beautiful a piece of artwork is.  This is analogous to crowdsourcing sites such as the tech advice site StackExchange, which use consensus based mechanisms to rank their participants.  </w:t>
+        <w:t xml:space="preserve"> based on their community acceptance as in Steemit, or to gauge a communities take on intangibles such as rating how beautiful a piece of artwork is.  This is analogous to crowdsourcing sites such as the tech advice site StackExchange, which use consensus based mechanisms to rank their participants.  </w:t>
       </w:r>
     </w:p>
     <w:p>
@@ -11425,6 +11558,7 @@
       <w:bookmarkStart w:id="73" w:name="_6r0w0sb1d01l" w:colFirst="0" w:colLast="0"/>
       <w:bookmarkEnd w:id="73"/>
       <w:r>
+        <w:lastRenderedPageBreak/>
         <w:t>CONSENSUS CONTESTS IN ACTION</w:t>
       </w:r>
     </w:p>
@@ -11441,11 +11575,7 @@
         <w:t>irstly, one can imagine a StackE</w:t>
       </w:r>
       <w:r>
-        <w:t xml:space="preserve">xchange-like forum where programmers could discuss the creation of smart contracts.  The entire site would be a daily consensus contest to ask the best question, and the questions themselves would be contests to determine the top answer.  One would get Creativity tokens for asking and answering questions, Accuracy tokens for voting on them, and Clarity tokens for commenting.  Instead of a </w:t>
-      </w:r>
-      <w:r>
-        <w:lastRenderedPageBreak/>
-        <w:t>single up or down vote, voting would be more like range voting, in which you could allocate however many votes to every question or answer you voted on, and the entire distribution of your votes would be interpreted as a categorical distribution, with your amount of votes indicating something akin to your probability estimate that this is the best question.</w:t>
+        <w:t>xchange-like forum where programmers could discuss the creation of smart contracts.  The entire site would be a daily consensus contest to ask the best question, and the questions themselves would be contests to determine the top answer.  One would get Creativity tokens for asking and answering questions, Accuracy tokens for voting on them, and Clarity tokens for commenting.  Instead of a single up or down vote, voting would be more like range voting, in which you could allocate however many votes to every question or answer you voted on, and the entire distribution of your votes would be interpreted as a categorical distribution, with your amount of votes indicating something akin to your probability estimate that this is the best question.</w:t>
       </w:r>
     </w:p>
     <w:p>
@@ -11517,7 +11647,11 @@
     </w:p>
     <w:p>
       <w:r>
-        <w:t xml:space="preserve">Accuracy tokens in judging contests are redistributed based on one of two criteria.  In one criteria, the judge chooses a single winner, and the Bayesian scoring rule is used to score accuracy tokens. The weight of any given contest on the ultimate Bayes score of the participant is weighted based on the Honesty score of a particular client, in order to neutralize collusion.  In the other criteria, the judge rates all submissions, and the inverse information gain between the </w:t>
+        <w:t xml:space="preserve">Accuracy tokens in judging contests are redistributed based on one of two criteria.  In one criteria, the judge chooses a single winner, and the Bayesian scoring rule is used to score accuracy tokens. The weight of any given contest on the ultimate Bayes score of the participant is weighted based on the Honesty score of a </w:t>
+      </w:r>
+      <w:r>
+        <w:lastRenderedPageBreak/>
+        <w:t xml:space="preserve">particular client, in order to neutralize collusion.  In the other criteria, the judge rates all submissions, and the inverse information gain between the </w:t>
       </w:r>
       <w:r>
         <w:t>judge’s</w:t>
@@ -11543,7 +11677,6 @@
     </w:p>
     <w:p>
       <w:r>
-        <w:lastRenderedPageBreak/>
         <w:t>Clarity tokens are redistributed much the same way as they are in metrics contest and consensus contests.</w:t>
       </w:r>
     </w:p>
@@ -11717,16 +11850,13 @@
         <w:contextualSpacing/>
       </w:pPr>
       <w:r>
+        <w:lastRenderedPageBreak/>
         <w:t>Novice Matches are played out over the course of a month.  At the end of the month, all qualified participants are given a percentage of the newly minted Crystal tokens, based on their performance in the novice matches that month.</w:t>
       </w:r>
     </w:p>
     <w:p>
       <w:r>
-        <w:t xml:space="preserve">For Crystal’s three contest types, the Novice Matches play out very similarly to how the expert contests described above play out.  The difference being that instead of coins being used to determine the level of someone’s influence for Accuracy tokens, an influence limiter function using a reputation score is used </w:t>
-      </w:r>
-      <w:r>
-        <w:lastRenderedPageBreak/>
-        <w:t>before the Bayesian Scoring function as described by Resnik and Sami in their paper The Influence Limiter: Provably Manipulation-Resistant Recommender Systems</w:t>
+        <w:t>For Crystal’s three contest types, the Novice Matches play out very similarly to how the expert contests described above play out.  The difference being that instead of coins being used to determine the level of someone’s influence for Accuracy tokens, an influence limiter function using a reputation score is used before the Bayesian Scoring function as described by Resnik and Sami in their paper The Influence Limiter: Provably Manipulation-Resistant Recommender Systems</w:t>
       </w:r>
       <w:r>
         <w:rPr>
@@ -11811,7 +11941,11 @@
         <w:t>on</w:t>
       </w:r>
       <w:r>
-        <w:t xml:space="preserve"> each variable in the utility function. In this way contest participants function as a team, utilizing creatives, evaluators and critics from varying communities, each of whom are specialized in their expertise.  The results from all these contests are then combined using a monte-carlo simulation, to give the client the answer, task, or submission that best fits their overall criteria.</w:t>
+        <w:t xml:space="preserve"> each variable in the utility function. In this way contest participants function as a team, utilizing creatives, evaluators and critics from varying communities, each of whom are specialized in their expertise.  The results </w:t>
+      </w:r>
+      <w:r>
+        <w:lastRenderedPageBreak/>
+        <w:t>from all these contests are then combined using a monte-carlo simulation, to give the client the answer, task, or submission that best fits their overall criteria.</w:t>
       </w:r>
     </w:p>
     <w:p/>
@@ -11835,11 +11969,7 @@
         <w:t>its</w:t>
       </w:r>
       <w:r>
-        <w:t xml:space="preserve"> core is a simple standard that can be extended with smart contracts to encompass arbitrary governance protocols. This standard defines governance for each individual Crystal </w:t>
-      </w:r>
-      <w:r>
-        <w:lastRenderedPageBreak/>
-        <w:t>Community, as well as governance at the protocol level, called CrystalDAO, which defines global rules about interactions between and within every community.</w:t>
+        <w:t xml:space="preserve"> core is a simple standard that can be extended with smart contracts to encompass arbitrary governance protocols. This standard defines governance for each individual Crystal Community, as well as governance at the protocol level, called CrystalDAO, which defines global rules about interactions between and within every community.</w:t>
       </w:r>
     </w:p>
     <w:p>
@@ -11920,6 +12050,7 @@
       <w:bookmarkStart w:id="90" w:name="_Toc462050418"/>
       <w:bookmarkEnd w:id="89"/>
       <w:r>
+        <w:lastRenderedPageBreak/>
         <w:t>EXPERTS</w:t>
       </w:r>
       <w:bookmarkEnd w:id="90"/>
@@ -12610,6 +12741,7 @@
       <w:bookmarkStart w:id="94" w:name="_Toc462050420"/>
       <w:bookmarkEnd w:id="93"/>
       <w:r>
+        <w:lastRenderedPageBreak/>
         <w:t>REPUTARCHY</w:t>
       </w:r>
       <w:bookmarkEnd w:id="94"/>
@@ -12631,11 +12763,7 @@
         <w:t>community (</w:t>
       </w:r>
       <w:r>
-        <w:t xml:space="preserve">potentially using value-weighted voting) merely chooses the </w:t>
-      </w:r>
-      <w:r>
-        <w:lastRenderedPageBreak/>
-        <w:t xml:space="preserve">goals and values for the upcoming year, and then Crystal’s communities hold contests that determine the best way to meet those values and goals. </w:t>
+        <w:t xml:space="preserve">potentially using value-weighted voting) merely chooses the goals and values for the upcoming year, and then Crystal’s communities hold contests that determine the best way to meet those values and goals. </w:t>
       </w:r>
     </w:p>
     <w:p>
@@ -12714,6 +12842,7 @@
       <w:bookmarkStart w:id="101" w:name="_Toc462050422"/>
       <w:bookmarkEnd w:id="100"/>
       <w:r>
+        <w:lastRenderedPageBreak/>
         <w:t>REPUTARCHY IN ACTION</w:t>
       </w:r>
       <w:bookmarkEnd w:id="101"/>
@@ -12743,11 +12872,7 @@
         <w:t>is “</w:t>
       </w:r>
       <w:r>
-        <w:t xml:space="preserve">We aim to be the #1 ensurer of contract security in the Ethereum ecosystem”.  The performance of this is measured by the consensus of a group of experts who vote whether “I agree that the community met or exceeded its mission.”  Finally, a </w:t>
-      </w:r>
-      <w:r>
-        <w:lastRenderedPageBreak/>
-        <w:t>value-weighted survey would go to stakeholders in the system at the end of the year, asking how satisfied they were with the direction of the community that year. The utility function would then simply multiply all the answers together like this:</w:t>
+        <w:t>We aim to be the #1 ensurer of contract security in the Ethereum ecosystem”.  The performance of this is measured by the consensus of a group of experts who vote whether “I agree that the community met or exceeded its mission.”  Finally, a value-weighted survey would go to stakeholders in the system at the end of the year, asking how satisfied they were with the direction of the community that year. The utility function would then simply multiply all the answers together like this:</w:t>
       </w:r>
     </w:p>
     <w:p>
@@ -12803,7 +12928,11 @@
     </w:p>
     <w:p>
       <w:r>
-        <w:t>While reputarchy will likely first be implemented in Crystal communities, the real power of it comes when other DAOs and traditional organizations begin to implement it. This will mark a shift at which organizations will have to be upfront about exactly what they’re optimizing for,</w:t>
+        <w:t xml:space="preserve">While reputarchy will likely first be implemented in Crystal communities, the real power of it comes when other DAOs and traditional organizations begin to implement it. This will mark a shift at which organizations </w:t>
+      </w:r>
+      <w:r>
+        <w:lastRenderedPageBreak/>
+        <w:t>will have to be upfront about exactly what they’re optimizing for,</w:t>
       </w:r>
       <w:r>
         <w:t xml:space="preserve"> and individuals get payed only for their performance.</w:t>
@@ -12847,7 +12976,6 @@
       <w:bookmarkStart w:id="107" w:name="_Toc462050425"/>
       <w:bookmarkEnd w:id="106"/>
       <w:r>
-        <w:lastRenderedPageBreak/>
         <w:t>MAKING A PROFIT</w:t>
       </w:r>
       <w:bookmarkEnd w:id="107"/>
@@ -12929,6 +13057,7 @@
       <w:bookmarkStart w:id="114" w:name="_6ihukzprszus" w:colFirst="0" w:colLast="0"/>
       <w:bookmarkEnd w:id="114"/>
       <w:r>
+        <w:lastRenderedPageBreak/>
         <w:t>CHOOSING CORE VALUES</w:t>
       </w:r>
     </w:p>
@@ -12971,7 +13100,6 @@
       <w:bookmarkStart w:id="116" w:name="_xghor9vr1r9g" w:colFirst="0" w:colLast="0"/>
       <w:bookmarkEnd w:id="116"/>
       <w:r>
-        <w:lastRenderedPageBreak/>
         <w:t>SETTING CONTEST FEE</w:t>
       </w:r>
     </w:p>
@@ -13077,6 +13205,7 @@
     </w:p>
     <w:p>
       <w:r>
+        <w:lastRenderedPageBreak/>
         <w:t xml:space="preserve">From there, a community defined initialization period commences during which any person can commit Crystal Clear reputation to the system, turning it into initial reputation for the community at 100% activation rate.  </w:t>
       </w:r>
     </w:p>
@@ -13093,7 +13222,6 @@
       <w:bookmarkStart w:id="125" w:name="_Toc462050430"/>
       <w:bookmarkEnd w:id="124"/>
       <w:r>
-        <w:lastRenderedPageBreak/>
         <w:t>COMMUNITY GOVERNANCE ACTIONS</w:t>
       </w:r>
       <w:bookmarkEnd w:id="125"/>
@@ -13203,6 +13331,7 @@
       <w:bookmarkStart w:id="133" w:name="_Toc462050431"/>
       <w:bookmarkEnd w:id="132"/>
       <w:r>
+        <w:lastRenderedPageBreak/>
         <w:t>USE CASES</w:t>
       </w:r>
       <w:bookmarkEnd w:id="133"/>
@@ -13268,7 +13397,6 @@
       <w:bookmarkStart w:id="137" w:name="_Toc462050433"/>
       <w:bookmarkEnd w:id="136"/>
       <w:r>
-        <w:lastRenderedPageBreak/>
         <w:t>RATING AND GRADING</w:t>
       </w:r>
       <w:bookmarkEnd w:id="137"/>
@@ -13503,7 +13631,11 @@
         <w:t>Business strategy</w:t>
       </w:r>
       <w:r>
-        <w:t xml:space="preserve"> will forever be changed as companies find out that their CEOs’ decisions can be matched or beaten by communities, with lower price points.  Eventually, </w:t>
+        <w:t xml:space="preserve"> will forever be changed as companies </w:t>
+      </w:r>
+      <w:r>
+        <w:lastRenderedPageBreak/>
+        <w:t xml:space="preserve">find out that their CEOs’ decisions can be matched or beaten by communities, with lower price points.  Eventually, </w:t>
       </w:r>
       <w:r>
         <w:rPr>
@@ -13553,11 +13685,7 @@
         <w:t xml:space="preserve"> existential risks, </w:t>
       </w:r>
       <w:r>
-        <w:t xml:space="preserve">can all be given precise </w:t>
-      </w:r>
-      <w:r>
-        <w:lastRenderedPageBreak/>
-        <w:t>probabilities. These probabilities have been shown to outcompete even the top forecasting experts</w:t>
+        <w:t>can all be given precise probabilities. These probabilities have been shown to outcompete even the top forecasting experts</w:t>
       </w:r>
       <w:r>
         <w:rPr>
@@ -13673,7 +13801,11 @@
     </w:p>
     <w:p>
       <w:r>
-        <w:t>A utility function is a mathematical representation of preferences. In decision theory, they're central to the concept of making sound decisions, and for that reason they're the basis of Creativity tokens in Crystal. One's creativity will be scored based on how well one can generate options that maximize a given utility function. In addition, for each input into a utility function, a contest will be created to earn Accuracy and/or Creativity tokens.</w:t>
+        <w:t xml:space="preserve">A utility function is a mathematical representation of preferences. In decision theory, they're central to the concept of making sound decisions, and for that reason they're the basis of Creativity tokens in Crystal. One's creativity will be scored based on how well one can generate options that maximize a given utility function. In </w:t>
+      </w:r>
+      <w:r>
+        <w:lastRenderedPageBreak/>
+        <w:t>addition, for each input into a utility function, a contest will be created to earn Accuracy and/or Creativity tokens.</w:t>
       </w:r>
     </w:p>
     <w:p>
@@ -13689,7 +13821,6 @@
     </w:p>
     <w:p>
       <w:r>
-        <w:lastRenderedPageBreak/>
         <w:t>Utility functions are hard to grasp for the average users, and we’re actively looking into easy ways to intuitively create utility functions, including LENS modeling, willingness to pay models, visual equation builders, and premade utility function libraries.  It’s also worth noting that for many applications, utility functions won’t have to be created by the user, as the utility function wi</w:t>
       </w:r>
       <w:r>
@@ -15292,11 +15423,7 @@
     <w:p>
       <w:commentRangeStart w:id="156"/>
       <w:r>
-        <w:t xml:space="preserve">By incorporating both the discrete and continuous cases of these two constructions, we can allow every contest to use the scoring rule that bests suits their needs, whether through a website choosing this option </w:t>
-      </w:r>
-      <w:r>
-        <w:lastRenderedPageBreak/>
-        <w:t>for their users</w:t>
+        <w:t>By incorporating both the discrete and continuous cases of these two constructions, we can allow every contest to use the scoring rule that bests suits their needs, whether through a website choosing this option for their users</w:t>
       </w:r>
       <w:commentRangeEnd w:id="156"/>
       <w:r>
@@ -15427,6 +15554,7 @@
       </w:pPr>
       <w:bookmarkStart w:id="163" w:name="_Toc462050447"/>
       <w:r>
+        <w:lastRenderedPageBreak/>
         <w:t>FUNCTIONS</w:t>
       </w:r>
       <w:bookmarkEnd w:id="163"/>
@@ -15466,11 +15594,7 @@
         <w:t>, and in the former case can be transformed to work with the Mozilla open badge standard.</w:t>
       </w:r>
       <w:r>
-        <w:t xml:space="preserve">  The second is numerical reputation, </w:t>
-      </w:r>
-      <w:r>
-        <w:lastRenderedPageBreak/>
-        <w:t>which treats reputation as a continuous or non-continuous scores.</w:t>
+        <w:t xml:space="preserve">  The second is numerical reputation, which treats reputation as a continuous or non-continuous scores.</w:t>
       </w:r>
       <w:r>
         <w:t xml:space="preserve">  E</w:t>
@@ -15754,7 +15878,7 @@
           <w:rPr>
             <w:noProof/>
           </w:rPr>
-          <w:t>23</w:t>
+          <w:t>11</w:t>
         </w:r>
         <w:r>
           <w:rPr>
@@ -17358,7 +17482,7 @@
   <w:abstractNum w:abstractNumId="9" w15:restartNumberingAfterBreak="0">
     <w:nsid w:val="5D90299D"/>
     <w:multiLevelType w:val="hybridMultilevel"/>
-    <w:tmpl w:val="88D60BE4"/>
+    <w:tmpl w:val="0FF82044"/>
     <w:lvl w:ilvl="0" w:tplc="0409000F">
       <w:start w:val="1"/>
       <w:numFmt w:val="decimal"/>
@@ -18977,6 +19101,7 @@
   </w:compat>
   <w:rsids>
     <w:rsidRoot w:val="001B2C90"/>
+    <w:rsid w:val="000742C9"/>
     <w:rsid w:val="001B2C90"/>
   </w:rsids>
   <m:mathPr>
@@ -19426,7 +19551,7 @@
     <w:basedOn w:val="DefaultParagraphFont"/>
     <w:uiPriority w:val="99"/>
     <w:semiHidden/>
-    <w:rsid w:val="001B2C90"/>
+    <w:rsid w:val="000742C9"/>
     <w:rPr>
       <w:color w:val="808080"/>
     </w:rPr>
@@ -19707,7 +19832,7 @@
 </file>
 
 <file path=customXml/itemProps1.xml><?xml version="1.0" encoding="utf-8"?>
-<ds:datastoreItem xmlns:ds="http://schemas.openxmlformats.org/officeDocument/2006/customXml" ds:itemID="{F7E9A356-4A0E-47A0-AC51-5BD42D745915}">
+<ds:datastoreItem xmlns:ds="http://schemas.openxmlformats.org/officeDocument/2006/customXml" ds:itemID="{AE67995D-5A6B-407F-B5B4-90E561B3E1CC}">
   <ds:schemaRefs>
     <ds:schemaRef ds:uri="http://schemas.openxmlformats.org/officeDocument/2006/bibliography"/>
   </ds:schemaRefs>

</xml_diff>

<commit_message>
Added trust propogation algorithm
</commit_message>
<xml_diff>
--- a/Crystal Whitepaper Beta Saveable.docx
+++ b/Crystal Whitepaper Beta Saveable.docx
@@ -7739,13 +7739,146 @@
         <w:pStyle w:val="Heading6"/>
       </w:pPr>
       <w:r>
-        <w:t>TRUST PROPOGATION</w:t>
-      </w:r>
-    </w:p>
-    <w:p>
-      <w:r>
-        <w:t xml:space="preserve">While EigenTrust counts both feedback similarity </w:t>
-      </w:r>
+        <w:t xml:space="preserve">TRUST </w:t>
+      </w:r>
+      <w:r>
+        <w:t>PROPOGATION</w:t>
+      </w:r>
+    </w:p>
+    <w:p>
+      <w:r>
+        <w:t xml:space="preserve">While EigenTrust </w:t>
+      </w:r>
+      <w:r>
+        <w:t xml:space="preserve">counts both feedback similarity as well as trust level equally for the score itself, it recommends that you weight feedback similarity higher when determining trust propagation.  It uses the following calculation with the constant </w:t>
+      </w:r>
+      <w:r>
+        <w:rPr>
+          <w:rFonts w:cstheme="minorHAnsi"/>
+        </w:rPr>
+        <w:t>β</w:t>
+      </w:r>
+      <w:r>
+        <w:t xml:space="preserve"> (a real number between 0 and 1) to weight the trust accordingly.</w:t>
+      </w:r>
+    </w:p>
+    <w:p>
+      <m:oMathPara>
+        <m:oMath>
+          <m:r>
+            <w:rPr>
+              <w:rFonts w:ascii="Cambria Math" w:hAnsi="Cambria Math"/>
+            </w:rPr>
+            <m:t>weighttrust</m:t>
+          </m:r>
+          <m:d>
+            <m:dPr>
+              <m:ctrlPr>
+                <w:rPr>
+                  <w:rFonts w:ascii="Cambria Math" w:hAnsi="Cambria Math"/>
+                  <w:i/>
+                </w:rPr>
+              </m:ctrlPr>
+            </m:dPr>
+            <m:e>
+              <m:r>
+                <w:rPr>
+                  <w:rFonts w:ascii="Cambria Math" w:hAnsi="Cambria Math"/>
+                </w:rPr>
+                <m:t>i,j</m:t>
+              </m:r>
+            </m:e>
+          </m:d>
+          <m:r>
+            <w:rPr>
+              <w:rFonts w:ascii="Cambria Math" w:hAnsi="Cambria Math"/>
+            </w:rPr>
+            <m:t>=</m:t>
+          </m:r>
+          <m:d>
+            <m:dPr>
+              <m:ctrlPr>
+                <w:rPr>
+                  <w:rFonts w:ascii="Cambria Math" w:hAnsi="Cambria Math"/>
+                  <w:i/>
+                </w:rPr>
+              </m:ctrlPr>
+            </m:dPr>
+            <m:e>
+              <m:r>
+                <w:rPr>
+                  <w:rFonts w:ascii="Cambria Math" w:hAnsi="Cambria Math"/>
+                </w:rPr>
+                <m:t>1- β</m:t>
+              </m:r>
+            </m:e>
+          </m:d>
+          <m:r>
+            <w:rPr>
+              <w:rFonts w:ascii="Cambria Math" w:hAnsi="Cambria Math"/>
+            </w:rPr>
+            <m:t xml:space="preserve">∙ </m:t>
+          </m:r>
+          <m:sSub>
+            <m:sSubPr>
+              <m:ctrlPr>
+                <w:rPr>
+                  <w:rFonts w:ascii="Cambria Math" w:hAnsi="Cambria Math"/>
+                  <w:i/>
+                </w:rPr>
+              </m:ctrlPr>
+            </m:sSubPr>
+            <m:e>
+              <m:r>
+                <w:rPr>
+                  <w:rFonts w:ascii="Cambria Math" w:hAnsi="Cambria Math"/>
+                </w:rPr>
+                <m:t>c</m:t>
+              </m:r>
+            </m:e>
+            <m:sub>
+              <m:r>
+                <w:rPr>
+                  <w:rFonts w:ascii="Cambria Math" w:hAnsi="Cambria Math"/>
+                </w:rPr>
+                <m:t>ji</m:t>
+              </m:r>
+            </m:sub>
+          </m:sSub>
+          <m:r>
+            <w:rPr>
+              <w:rFonts w:ascii="Cambria Math" w:hAnsi="Cambria Math"/>
+            </w:rPr>
+            <m:t>+ β∙sim(j,i)</m:t>
+          </m:r>
+        </m:oMath>
+      </m:oMathPara>
+    </w:p>
+    <w:p>
+      <w:r>
+        <w:t xml:space="preserve">The authors of the Eigentrust paper suggest that </w:t>
+      </w:r>
+      <w:r>
+        <w:rPr>
+          <w:rFonts w:cstheme="minorHAnsi"/>
+        </w:rPr>
+        <w:t>β</w:t>
+      </w:r>
+      <w:r>
+        <w:t xml:space="preserve"> should equal .85.</w:t>
+      </w:r>
+    </w:p>
+    <w:p>
+      <w:pPr>
+        <w:pStyle w:val="Heading6"/>
+      </w:pPr>
+      <w:r>
+        <w:t>PROPOGATION THRESHOLDS</w:t>
+      </w:r>
+    </w:p>
+    <w:p>
+      <w:bookmarkStart w:id="36" w:name="_GoBack"/>
+      <w:bookmarkEnd w:id="36"/>
     </w:p>
     <w:p>
       <w:pPr>
@@ -7754,8 +7887,8 @@
           <w:tab w:val="left" w:pos="7789"/>
         </w:tabs>
       </w:pPr>
-      <w:bookmarkStart w:id="36" w:name="_430o5zoib41u" w:colFirst="0" w:colLast="0"/>
-      <w:bookmarkEnd w:id="36"/>
+      <w:bookmarkStart w:id="37" w:name="_430o5zoib41u" w:colFirst="0" w:colLast="0"/>
+      <w:bookmarkEnd w:id="37"/>
       <w:r>
         <w:t>VALUE RANK</w:t>
       </w:r>
@@ -7772,15 +7905,10 @@
       <w:pPr>
         <w:pStyle w:val="Heading6"/>
       </w:pPr>
-      <w:bookmarkStart w:id="37" w:name="_txsgnofj0fwt" w:colFirst="0" w:colLast="0"/>
-      <w:bookmarkEnd w:id="37"/>
-      <w:r>
-        <w:t>GRANULA</w:t>
-      </w:r>
-      <w:bookmarkStart w:id="38" w:name="_GoBack"/>
+      <w:bookmarkStart w:id="38" w:name="_txsgnofj0fwt" w:colFirst="0" w:colLast="0"/>
       <w:bookmarkEnd w:id="38"/>
       <w:r>
-        <w:t>R LOCAL RATINGS</w:t>
+        <w:t>GRANULAR LOCAL RATINGS</w:t>
       </w:r>
     </w:p>
     <w:p>
@@ -7840,6 +7968,7 @@
       <w:bookmarkStart w:id="39" w:name="_sxduuonm041d" w:colFirst="0" w:colLast="0"/>
       <w:bookmarkEnd w:id="39"/>
       <w:r>
+        <w:lastRenderedPageBreak/>
         <w:t>MULTIPLE START SETS</w:t>
       </w:r>
     </w:p>
@@ -7855,7 +7984,6 @@
       <w:bookmarkStart w:id="40" w:name="_ljd2ojw25jx7" w:colFirst="0" w:colLast="0"/>
       <w:bookmarkEnd w:id="40"/>
       <w:r>
-        <w:lastRenderedPageBreak/>
         <w:t>COMMUNITY LEVEL VALUE SCORES</w:t>
       </w:r>
     </w:p>
@@ -7945,6 +8073,7 @@
     </w:p>
     <w:p>
       <w:r>
+        <w:lastRenderedPageBreak/>
         <w:t>Finally, value score could be used in a subjective way in our smart contract coder hiring dapp to choose candidates that would mesh with a given project’s value system. One can imagine first filtering by candidates who share the hirer’s values, and then sorting by skills-based reputation tokens to find the most talented candidate within that group.</w:t>
       </w:r>
     </w:p>
@@ -7956,7 +8085,6 @@
       <w:bookmarkStart w:id="45" w:name="_Toc462050412"/>
       <w:bookmarkEnd w:id="44"/>
       <w:r>
-        <w:lastRenderedPageBreak/>
         <w:t>SKILLS-BASED REPUTATION</w:t>
       </w:r>
       <w:bookmarkEnd w:id="45"/>
@@ -8117,6 +8245,7 @@
         <w:contextualSpacing/>
       </w:pPr>
       <w:r>
+        <w:lastRenderedPageBreak/>
         <w:t xml:space="preserve">You can rate the content in the contest, this will earn you a type of reputation called </w:t>
       </w:r>
       <w:r>
@@ -8136,7 +8265,6 @@
       <w:bookmarkStart w:id="49" w:name="_bqlr4iowhhfm" w:colFirst="0" w:colLast="0"/>
       <w:bookmarkEnd w:id="49"/>
       <w:r>
-        <w:lastRenderedPageBreak/>
         <w:t>CREATIVITY TOKENS</w:t>
       </w:r>
     </w:p>
@@ -8241,6 +8369,7 @@
       <w:bookmarkStart w:id="54" w:name="_s7xfjv3257kq" w:colFirst="0" w:colLast="0"/>
       <w:bookmarkEnd w:id="54"/>
       <w:r>
+        <w:lastRenderedPageBreak/>
         <w:t>SIMILARITY SCORE</w:t>
       </w:r>
     </w:p>
@@ -8254,7 +8383,6 @@
         <w:pStyle w:val="Heading5"/>
       </w:pPr>
       <w:r>
-        <w:lastRenderedPageBreak/>
         <w:t>EXCHANGE RATE</w:t>
       </w:r>
     </w:p>
@@ -10088,7 +10216,11 @@
         <w:t xml:space="preserve">is used to calculate an “expected tokens” value for the community they’re moving into.  </w:t>
       </w:r>
       <w:r>
-        <w:t xml:space="preserve">Every token a user holds in all communities (except the community for which tokens are being bought) is multiplied by its percent similarity with the community token being bought.  These numbers are then averaged together to calculate the ‘expected tokens’ that the user should have in a given community. The expected tokens </w:t>
+        <w:t xml:space="preserve">Every token a user holds in all communities (except the community for which tokens are being bought) is multiplied by its percent similarity with the community token being </w:t>
+      </w:r>
+      <w:r>
+        <w:lastRenderedPageBreak/>
+        <w:t xml:space="preserve">bought.  These numbers are then averaged together to calculate the ‘expected tokens’ that the user should have in a given community. The expected tokens </w:t>
       </w:r>
       <w:r>
         <w:rPr>
@@ -10142,7 +10274,6 @@
               <w:sz w:val="28"/>
               <w:szCs w:val="28"/>
             </w:rPr>
-            <w:lastRenderedPageBreak/>
             <m:t>exptok(u, c)</m:t>
           </m:r>
           <m:r>
@@ -10739,6 +10870,7 @@
     </w:p>
     <w:p>
       <w:r>
+        <w:lastRenderedPageBreak/>
         <w:t>Alyssa thinks this number is bit high given her inexperience, and decides that she’ll start out with</w:t>
       </w:r>
       <w:r>
@@ -10768,7 +10900,6 @@
     </w:p>
     <w:p>
       <w:r>
-        <w:lastRenderedPageBreak/>
         <w:t xml:space="preserve">Half of them she’ll transform from the “solidity programmers” community, and the rest she’ll buy on the open market.  </w:t>
       </w:r>
     </w:p>
@@ -10883,6 +11014,7 @@
       <w:bookmarkStart w:id="62" w:name="_x02ju7g38zx7" w:colFirst="0" w:colLast="0"/>
       <w:bookmarkEnd w:id="62"/>
       <w:r>
+        <w:lastRenderedPageBreak/>
         <w:t xml:space="preserve">MATHEMATICAL BUILDING BLOCKS </w:t>
       </w:r>
     </w:p>
@@ -10906,11 +11038,7 @@
         <w:t>probability distribution</w:t>
       </w:r>
       <w:r>
-        <w:t xml:space="preserve">, </w:t>
-      </w:r>
-      <w:r>
-        <w:lastRenderedPageBreak/>
-        <w:t>which is a mathematical representation of their uncertainty about how the submissions should be ranked according to the client’s criteria.  These probability distributions might be over a</w:t>
+        <w:t>, which is a mathematical representation of their uncertainty about how the submissions should be ranked according to the client’s criteria.  These probability distributions might be over a</w:t>
       </w:r>
       <w:r>
         <w:rPr>
@@ -11110,14 +11238,11 @@
     </w:p>
     <w:p>
       <w:r>
+        <w:lastRenderedPageBreak/>
         <w:t>To redistribute the creativity tokens in a metrics contest, we use the monte-carlo simulation that plugs probability distributions into the utility function to determine how much expected utility each submission generates.  The utility for each solution is divided by the total utility for all solutions and weighted by the amount of creativity tokens in the contest (in comparison to the average amount of cr</w:t>
       </w:r>
       <w:r>
-        <w:t xml:space="preserve">eativity tokens in a </w:t>
-      </w:r>
-      <w:r>
-        <w:lastRenderedPageBreak/>
-        <w:t>contest).</w:t>
+        <w:t>eativity tokens in a contest).</w:t>
       </w:r>
       <w:r>
         <w:t xml:space="preserve"> This is then used to create a weighted running mean for the user, and tokens are distributed by this weighted running mean.  The creativity tokens </w:t>
@@ -11434,7 +11559,11 @@
         <w:t>year’s time</w:t>
       </w:r>
       <w:r>
-        <w:t xml:space="preserve">, and the amount of bugs found in the code in one </w:t>
+        <w:t xml:space="preserve">, </w:t>
+      </w:r>
+      <w:r>
+        <w:lastRenderedPageBreak/>
+        <w:t xml:space="preserve">and the amount of bugs found in the code in one </w:t>
       </w:r>
       <w:r>
         <w:t>year’s time</w:t>
@@ -11445,11 +11574,7 @@
     </w:p>
     <w:p>
       <w:r>
-        <w:t xml:space="preserve">Smart contract creators would then earn Creativity tokens by creating the most highly rated, bug free code, Smart contract critiquers could earn Clarity tokens by pointing out bugs in the code and problems with the </w:t>
-      </w:r>
-      <w:r>
-        <w:lastRenderedPageBreak/>
-        <w:t>design that would cause it to be rated poorly, and Smart Contract evaluators would predict the number of bugs and rating on the Dapp store.  At the end of a year, once these values were known, reputation tokens would be distributed accordingly.</w:t>
+        <w:t>Smart contract creators would then earn Creativity tokens by creating the most highly rated, bug free code, Smart contract critiquers could earn Clarity tokens by pointing out bugs in the code and problems with the design that would cause it to be rated poorly, and Smart Contract evaluators would predict the number of bugs and rating on the Dapp store.  At the end of a year, once these values were known, reputation tokens would be distributed accordingly.</w:t>
       </w:r>
     </w:p>
     <w:p>
@@ -11540,7 +11665,11 @@
     </w:p>
     <w:p>
       <w:r>
-        <w:t>Clarity tokens are redistributed much the same way as they are in metrics contest, except that instead of the Bayesian score, the inverse information gain is used as the second variable in the correlation. This score is then weighted by total Clarity tokens in the contest, and computed as a running mean among all contests that user has participated in. These scores are used as the basis for distribution of Clarity tokens.</w:t>
+        <w:t xml:space="preserve">Clarity tokens are redistributed much the same way as they are in metrics contest, except that instead of the Bayesian score, the inverse information gain is used as the second variable in the correlation. This score is </w:t>
+      </w:r>
+      <w:r>
+        <w:lastRenderedPageBreak/>
+        <w:t>then weighted by total Clarity tokens in the contest, and computed as a running mean among all contests that user has participated in. These scores are used as the basis for distribution of Clarity tokens.</w:t>
       </w:r>
     </w:p>
     <w:p>
@@ -11558,7 +11687,6 @@
       <w:bookmarkStart w:id="73" w:name="_6r0w0sb1d01l" w:colFirst="0" w:colLast="0"/>
       <w:bookmarkEnd w:id="73"/>
       <w:r>
-        <w:lastRenderedPageBreak/>
         <w:t>CONSENSUS CONTESTS IN ACTION</w:t>
       </w:r>
     </w:p>
@@ -11647,11 +11775,8 @@
     </w:p>
     <w:p>
       <w:r>
-        <w:t xml:space="preserve">Accuracy tokens in judging contests are redistributed based on one of two criteria.  In one criteria, the judge chooses a single winner, and the Bayesian scoring rule is used to score accuracy tokens. The weight of any given contest on the ultimate Bayes score of the participant is weighted based on the Honesty score of a </w:t>
-      </w:r>
-      <w:r>
         <w:lastRenderedPageBreak/>
-        <w:t xml:space="preserve">particular client, in order to neutralize collusion.  In the other criteria, the judge rates all submissions, and the inverse information gain between the </w:t>
+        <w:t xml:space="preserve">Accuracy tokens in judging contests are redistributed based on one of two criteria.  In one criteria, the judge chooses a single winner, and the Bayesian scoring rule is used to score accuracy tokens. The weight of any given contest on the ultimate Bayes score of the participant is weighted based on the Honesty score of a particular client, in order to neutralize collusion.  In the other criteria, the judge rates all submissions, and the inverse information gain between the </w:t>
       </w:r>
       <w:r>
         <w:t>judge’s</w:t>
@@ -11815,6 +11940,7 @@
         <w:contextualSpacing/>
       </w:pPr>
       <w:r>
+        <w:lastRenderedPageBreak/>
         <w:t>All accounts must complete a nominal task such as a captcha to participate in matches for that month.</w:t>
       </w:r>
     </w:p>
@@ -11850,7 +11976,6 @@
         <w:contextualSpacing/>
       </w:pPr>
       <w:r>
-        <w:lastRenderedPageBreak/>
         <w:t>Novice Matches are played out over the course of a month.  At the end of the month, all qualified participants are given a percentage of the newly minted Crystal tokens, based on their performance in the novice matches that month.</w:t>
       </w:r>
     </w:p>
@@ -11941,11 +12066,11 @@
         <w:t>on</w:t>
       </w:r>
       <w:r>
-        <w:t xml:space="preserve"> each variable in the utility function. In this way contest participants function as a team, utilizing creatives, evaluators and critics from varying communities, each of whom are specialized in their expertise.  The results </w:t>
+        <w:t xml:space="preserve"> each variable in the utility function. In this way contest participants function as a team, utilizing creatives, </w:t>
       </w:r>
       <w:r>
         <w:lastRenderedPageBreak/>
-        <w:t>from all these contests are then combined using a monte-carlo simulation, to give the client the answer, task, or submission that best fits their overall criteria.</w:t>
+        <w:t>evaluators and critics from varying communities, each of whom are specialized in their expertise.  The results from all these contests are then combined using a monte-carlo simulation, to give the client the answer, task, or submission that best fits their overall criteria.</w:t>
       </w:r>
     </w:p>
     <w:p/>
@@ -15878,7 +16003,7 @@
           <w:rPr>
             <w:noProof/>
           </w:rPr>
-          <w:t>11</w:t>
+          <w:t>21</w:t>
         </w:r>
         <w:r>
           <w:rPr>
@@ -19832,7 +19957,7 @@
 </file>
 
 <file path=customXml/itemProps1.xml><?xml version="1.0" encoding="utf-8"?>
-<ds:datastoreItem xmlns:ds="http://schemas.openxmlformats.org/officeDocument/2006/customXml" ds:itemID="{AE67995D-5A6B-407F-B5B4-90E561B3E1CC}">
+<ds:datastoreItem xmlns:ds="http://schemas.openxmlformats.org/officeDocument/2006/customXml" ds:itemID="{561201CE-C7E5-4AC8-A5AE-4BC2CEA403F8}">
   <ds:schemaRefs>
     <ds:schemaRef ds:uri="http://schemas.openxmlformats.org/officeDocument/2006/bibliography"/>
   </ds:schemaRefs>

</xml_diff>